<commit_message>
add word document mathieu
</commit_message>
<xml_diff>
--- a/Liste des taches par personne.docx
+++ b/Liste des taches par personne.docx
@@ -116,25 +116,7 @@
           <w:szCs w:val="32"/>
           <w:lang w:val="fr-CA"/>
         </w:rPr>
-        <w:t xml:space="preserve">La </w:t>
-      </w:r>
-      <w:proofErr w:type="spellStart"/>
-      <w:r>
-        <w:rPr>
-          <w:sz w:val="32"/>
-          <w:szCs w:val="32"/>
-          <w:lang w:val="fr-CA"/>
-        </w:rPr>
-        <w:t>scene</w:t>
-      </w:r>
-      <w:proofErr w:type="spellEnd"/>
-      <w:r>
-        <w:rPr>
-          <w:sz w:val="32"/>
-          <w:szCs w:val="32"/>
-          <w:lang w:val="fr-CA"/>
-        </w:rPr>
-        <w:t xml:space="preserve"> _source</w:t>
+        <w:t>La scene _source</w:t>
       </w:r>
       <w:r>
         <w:rPr>
@@ -180,25 +162,7 @@
           <w:szCs w:val="32"/>
           <w:lang w:val="fr-CA"/>
         </w:rPr>
-        <w:t xml:space="preserve">Les </w:t>
-      </w:r>
-      <w:proofErr w:type="spellStart"/>
-      <w:r>
-        <w:rPr>
-          <w:sz w:val="32"/>
-          <w:szCs w:val="32"/>
-          <w:lang w:val="fr-CA"/>
-        </w:rPr>
-        <w:t>particles</w:t>
-      </w:r>
-      <w:proofErr w:type="spellEnd"/>
-      <w:r>
-        <w:rPr>
-          <w:sz w:val="32"/>
-          <w:szCs w:val="32"/>
-          <w:lang w:val="fr-CA"/>
-        </w:rPr>
-        <w:t xml:space="preserve"> de sang</w:t>
+        <w:t>Les particles de sang</w:t>
       </w:r>
     </w:p>
     <w:p>
@@ -218,78 +182,14 @@
           <w:sz w:val="32"/>
           <w:szCs w:val="32"/>
         </w:rPr>
-        <w:t xml:space="preserve">Les scripts </w:t>
-      </w:r>
-      <w:proofErr w:type="spellStart"/>
-      <w:r>
-        <w:rPr>
-          <w:sz w:val="32"/>
-          <w:szCs w:val="32"/>
-        </w:rPr>
-        <w:t>GameManager</w:t>
-      </w:r>
-      <w:proofErr w:type="spellEnd"/>
-      <w:r>
-        <w:rPr>
-          <w:sz w:val="32"/>
-          <w:szCs w:val="32"/>
-        </w:rPr>
-        <w:t xml:space="preserve">, </w:t>
-      </w:r>
-      <w:proofErr w:type="spellStart"/>
-      <w:r>
-        <w:rPr>
-          <w:sz w:val="32"/>
-          <w:szCs w:val="32"/>
-        </w:rPr>
-        <w:t>GameOver</w:t>
-      </w:r>
-      <w:proofErr w:type="spellEnd"/>
-      <w:r>
-        <w:rPr>
-          <w:sz w:val="32"/>
-          <w:szCs w:val="32"/>
-        </w:rPr>
-        <w:t xml:space="preserve">, </w:t>
-      </w:r>
-      <w:proofErr w:type="spellStart"/>
-      <w:r>
-        <w:rPr>
-          <w:sz w:val="32"/>
-          <w:szCs w:val="32"/>
-        </w:rPr>
-        <w:t>PausePan</w:t>
-      </w:r>
-      <w:r>
-        <w:rPr>
-          <w:sz w:val="32"/>
-          <w:szCs w:val="32"/>
-        </w:rPr>
-        <w:t>el</w:t>
-      </w:r>
-      <w:proofErr w:type="spellEnd"/>
-      <w:r>
-        <w:rPr>
-          <w:sz w:val="32"/>
-          <w:szCs w:val="32"/>
-        </w:rPr>
-        <w:t xml:space="preserve">, </w:t>
-      </w:r>
-      <w:proofErr w:type="spellStart"/>
-      <w:r>
-        <w:rPr>
-          <w:sz w:val="32"/>
-          <w:szCs w:val="32"/>
-        </w:rPr>
-        <w:t>PlayerMovement</w:t>
-      </w:r>
-      <w:proofErr w:type="spellEnd"/>
-      <w:r>
-        <w:rPr>
-          <w:sz w:val="32"/>
-          <w:szCs w:val="32"/>
-        </w:rPr>
-        <w:t xml:space="preserve"> dans la scene Game</w:t>
+        <w:t>Les scripts GameManager, GameOver, PausePan</w:t>
+      </w:r>
+      <w:r>
+        <w:rPr>
+          <w:sz w:val="32"/>
+          <w:szCs w:val="32"/>
+        </w:rPr>
+        <w:t>el, PlayerMovement dans la scene Game</w:t>
       </w:r>
     </w:p>
     <w:p>
@@ -311,51 +211,15 @@
           <w:szCs w:val="32"/>
           <w:lang w:val="fr-CA"/>
         </w:rPr>
-        <w:t xml:space="preserve">Les scripts </w:t>
-      </w:r>
-      <w:proofErr w:type="spellStart"/>
-      <w:r>
-        <w:rPr>
-          <w:sz w:val="32"/>
-          <w:szCs w:val="32"/>
-          <w:lang w:val="fr-CA"/>
-        </w:rPr>
-        <w:t>GameSettingsPanel</w:t>
-      </w:r>
-      <w:proofErr w:type="spellEnd"/>
-      <w:r>
-        <w:rPr>
-          <w:sz w:val="32"/>
-          <w:szCs w:val="32"/>
-          <w:lang w:val="fr-CA"/>
-        </w:rPr>
-        <w:t xml:space="preserve"> dans la</w:t>
-      </w:r>
-      <w:r>
-        <w:rPr>
-          <w:sz w:val="32"/>
-          <w:szCs w:val="32"/>
-          <w:lang w:val="fr-CA"/>
-        </w:rPr>
-        <w:t xml:space="preserve"> </w:t>
-      </w:r>
-      <w:proofErr w:type="spellStart"/>
-      <w:r>
-        <w:rPr>
-          <w:sz w:val="32"/>
-          <w:szCs w:val="32"/>
-          <w:lang w:val="fr-CA"/>
-        </w:rPr>
-        <w:t>scene</w:t>
-      </w:r>
-      <w:proofErr w:type="spellEnd"/>
-      <w:r>
-        <w:rPr>
-          <w:sz w:val="32"/>
-          <w:szCs w:val="32"/>
-          <w:lang w:val="fr-CA"/>
-        </w:rPr>
-        <w:t xml:space="preserve"> Menu</w:t>
+        <w:t>Les scripts GameSettingsPanel dans la</w:t>
+      </w:r>
+      <w:r>
+        <w:rPr>
+          <w:sz w:val="32"/>
+          <w:szCs w:val="32"/>
+          <w:lang w:val="fr-CA"/>
+        </w:rPr>
+        <w:t xml:space="preserve"> scene Menu</w:t>
       </w:r>
     </w:p>
     <w:p>
@@ -420,29 +284,7 @@
           <w:szCs w:val="40"/>
           <w:lang w:val="fr-CA"/>
         </w:rPr>
-        <w:t>Poirier-</w:t>
-      </w:r>
-      <w:proofErr w:type="spellStart"/>
-      <w:r>
-        <w:rPr>
-          <w:b/>
-          <w:bCs/>
-          <w:sz w:val="40"/>
-          <w:szCs w:val="40"/>
-          <w:lang w:val="fr-CA"/>
-        </w:rPr>
-        <w:t>Clement</w:t>
-      </w:r>
-      <w:proofErr w:type="spellEnd"/>
-      <w:r>
-        <w:rPr>
-          <w:b/>
-          <w:bCs/>
-          <w:sz w:val="40"/>
-          <w:szCs w:val="40"/>
-          <w:lang w:val="fr-CA"/>
-        </w:rPr>
-        <w:t xml:space="preserve"> Élie</w:t>
+        <w:t>Poirier-Clement Élie</w:t>
       </w:r>
       <w:r>
         <w:rPr>
@@ -609,7 +451,6 @@
           <w:lang w:val="fr-CA"/>
         </w:rPr>
       </w:pPr>
-      <w:proofErr w:type="spellStart"/>
       <w:r>
         <w:rPr>
           <w:sz w:val="40"/>
@@ -617,16 +458,7 @@
           <w:lang w:val="fr-CA"/>
         </w:rPr>
         <w:lastRenderedPageBreak/>
-        <w:t>Level</w:t>
-      </w:r>
-      <w:proofErr w:type="spellEnd"/>
-      <w:r>
-        <w:rPr>
-          <w:sz w:val="40"/>
-          <w:szCs w:val="40"/>
-          <w:lang w:val="fr-CA"/>
-        </w:rPr>
-        <w:t xml:space="preserve"> design</w:t>
+        <w:t>Level design</w:t>
       </w:r>
     </w:p>
     <w:p>
@@ -650,16 +482,14 @@
         </w:rPr>
         <w:t xml:space="preserve">Sprite </w:t>
       </w:r>
-      <w:proofErr w:type="spellStart"/>
-      <w:r>
-        <w:rPr>
-          <w:sz w:val="40"/>
-          <w:szCs w:val="40"/>
-          <w:lang w:val="fr-CA"/>
-        </w:rPr>
-        <w:t>Jesus</w:t>
-      </w:r>
-      <w:proofErr w:type="spellEnd"/>
+      <w:r>
+        <w:rPr>
+          <w:sz w:val="40"/>
+          <w:szCs w:val="40"/>
+          <w:lang w:val="fr-CA"/>
+        </w:rPr>
+        <w:t>Jésus</w:t>
+      </w:r>
     </w:p>
     <w:p>
       <w:pPr>
@@ -696,6 +526,14 @@
           <w:lang w:val="fr-CA"/>
         </w:rPr>
       </w:pPr>
+      <w:r>
+        <w:rPr>
+          <w:sz w:val="40"/>
+          <w:szCs w:val="40"/>
+          <w:lang w:val="fr-CA"/>
+        </w:rPr>
+        <w:t>System de projectile</w:t>
+      </w:r>
     </w:p>
     <w:sectPr>
       <w:pgSz w:w="12240" w:h="15840"/>

</xml_diff>

<commit_message>
Update Liste des taches par personne.docx
</commit_message>
<xml_diff>
--- a/Liste des taches par personne.docx
+++ b/Liste des taches par personne.docx
@@ -25,7 +25,7 @@
     </w:p>
     <w:p>
       <w:pPr>
-        <w:pStyle w:val="Paragraphedeliste"/>
+        <w:pStyle w:val="ListParagraph"/>
         <w:numPr>
           <w:ilvl w:val="0"/>
           <w:numId w:val="1"/>
@@ -47,7 +47,7 @@
     </w:p>
     <w:p>
       <w:pPr>
-        <w:pStyle w:val="Paragraphedeliste"/>
+        <w:pStyle w:val="ListParagraph"/>
         <w:numPr>
           <w:ilvl w:val="0"/>
           <w:numId w:val="1"/>
@@ -77,7 +77,7 @@
     </w:p>
     <w:p>
       <w:pPr>
-        <w:pStyle w:val="Paragraphedeliste"/>
+        <w:pStyle w:val="ListParagraph"/>
         <w:numPr>
           <w:ilvl w:val="0"/>
           <w:numId w:val="1"/>
@@ -99,7 +99,7 @@
     </w:p>
     <w:p>
       <w:pPr>
-        <w:pStyle w:val="Paragraphedeliste"/>
+        <w:pStyle w:val="ListParagraph"/>
         <w:numPr>
           <w:ilvl w:val="0"/>
           <w:numId w:val="1"/>
@@ -145,7 +145,7 @@
     </w:p>
     <w:p>
       <w:pPr>
-        <w:pStyle w:val="Paragraphedeliste"/>
+        <w:pStyle w:val="ListParagraph"/>
         <w:numPr>
           <w:ilvl w:val="0"/>
           <w:numId w:val="1"/>
@@ -167,7 +167,7 @@
     </w:p>
     <w:p>
       <w:pPr>
-        <w:pStyle w:val="Paragraphedeliste"/>
+        <w:pStyle w:val="ListParagraph"/>
         <w:numPr>
           <w:ilvl w:val="0"/>
           <w:numId w:val="1"/>
@@ -194,7 +194,7 @@
     </w:p>
     <w:p>
       <w:pPr>
-        <w:pStyle w:val="Paragraphedeliste"/>
+        <w:pStyle w:val="ListParagraph"/>
         <w:numPr>
           <w:ilvl w:val="0"/>
           <w:numId w:val="1"/>
@@ -211,7 +211,23 @@
           <w:szCs w:val="32"/>
           <w:lang w:val="fr-CA"/>
         </w:rPr>
-        <w:t>Les scripts GameSettingsPanel dans la</w:t>
+        <w:t>Les scripts GameSettingsPanel</w:t>
+      </w:r>
+      <w:r>
+        <w:rPr>
+          <w:sz w:val="32"/>
+          <w:szCs w:val="32"/>
+          <w:lang w:val="fr-CA"/>
+        </w:rPr>
+        <w:t xml:space="preserve"> et Menu</w:t>
+      </w:r>
+      <w:r>
+        <w:rPr>
+          <w:sz w:val="32"/>
+          <w:szCs w:val="32"/>
+          <w:lang w:val="fr-CA"/>
+        </w:rPr>
+        <w:t xml:space="preserve"> dans la</w:t>
       </w:r>
       <w:r>
         <w:rPr>
@@ -220,6 +236,28 @@
           <w:lang w:val="fr-CA"/>
         </w:rPr>
         <w:t xml:space="preserve"> scene Menu</w:t>
+      </w:r>
+    </w:p>
+    <w:p>
+      <w:pPr>
+        <w:pStyle w:val="ListParagraph"/>
+        <w:numPr>
+          <w:ilvl w:val="0"/>
+          <w:numId w:val="1"/>
+        </w:numPr>
+        <w:rPr>
+          <w:sz w:val="32"/>
+          <w:szCs w:val="32"/>
+          <w:lang w:val="fr-CA"/>
+        </w:rPr>
+      </w:pPr>
+      <w:r>
+        <w:rPr>
+          <w:sz w:val="32"/>
+          <w:szCs w:val="32"/>
+          <w:lang w:val="fr-CA"/>
+        </w:rPr>
+        <w:t>Les sauvegardes</w:t>
       </w:r>
     </w:p>
     <w:p>
@@ -374,7 +412,7 @@
     </w:p>
     <w:p>
       <w:pPr>
-        <w:pStyle w:val="Paragraphedeliste"/>
+        <w:pStyle w:val="ListParagraph"/>
         <w:numPr>
           <w:ilvl w:val="0"/>
           <w:numId w:val="2"/>
@@ -396,7 +434,7 @@
     </w:p>
     <w:p>
       <w:pPr>
-        <w:pStyle w:val="Paragraphedeliste"/>
+        <w:pStyle w:val="ListParagraph"/>
         <w:numPr>
           <w:ilvl w:val="0"/>
           <w:numId w:val="2"/>
@@ -418,7 +456,7 @@
     </w:p>
     <w:p>
       <w:pPr>
-        <w:pStyle w:val="Paragraphedeliste"/>
+        <w:pStyle w:val="ListParagraph"/>
         <w:numPr>
           <w:ilvl w:val="0"/>
           <w:numId w:val="2"/>
@@ -435,12 +473,13 @@
           <w:szCs w:val="40"/>
           <w:lang w:val="fr-CA"/>
         </w:rPr>
+        <w:lastRenderedPageBreak/>
         <w:t>AI Satan</w:t>
       </w:r>
     </w:p>
     <w:p>
       <w:pPr>
-        <w:pStyle w:val="Paragraphedeliste"/>
+        <w:pStyle w:val="ListParagraph"/>
         <w:numPr>
           <w:ilvl w:val="0"/>
           <w:numId w:val="2"/>
@@ -457,13 +496,12 @@
           <w:szCs w:val="40"/>
           <w:lang w:val="fr-CA"/>
         </w:rPr>
-        <w:lastRenderedPageBreak/>
         <w:t>Level design</w:t>
       </w:r>
     </w:p>
     <w:p>
       <w:pPr>
-        <w:pStyle w:val="Paragraphedeliste"/>
+        <w:pStyle w:val="ListParagraph"/>
         <w:numPr>
           <w:ilvl w:val="0"/>
           <w:numId w:val="2"/>
@@ -493,7 +531,7 @@
     </w:p>
     <w:p>
       <w:pPr>
-        <w:pStyle w:val="Paragraphedeliste"/>
+        <w:pStyle w:val="ListParagraph"/>
         <w:numPr>
           <w:ilvl w:val="0"/>
           <w:numId w:val="2"/>
@@ -515,7 +553,7 @@
     </w:p>
     <w:p>
       <w:pPr>
-        <w:pStyle w:val="Paragraphedeliste"/>
+        <w:pStyle w:val="ListParagraph"/>
         <w:numPr>
           <w:ilvl w:val="0"/>
           <w:numId w:val="2"/>
@@ -1183,13 +1221,13 @@
     <w:name w:val="Normal"/>
     <w:qFormat/>
   </w:style>
-  <w:style w:type="character" w:default="1" w:styleId="Policepardfaut">
+  <w:style w:type="character" w:default="1" w:styleId="DefaultParagraphFont">
     <w:name w:val="Default Paragraph Font"/>
     <w:uiPriority w:val="1"/>
     <w:semiHidden/>
     <w:unhideWhenUsed/>
   </w:style>
-  <w:style w:type="table" w:default="1" w:styleId="TableauNormal">
+  <w:style w:type="table" w:default="1" w:styleId="TableNormal">
     <w:name w:val="Normal Table"/>
     <w:uiPriority w:val="99"/>
     <w:semiHidden/>
@@ -1204,13 +1242,13 @@
       </w:tblCellMar>
     </w:tblPr>
   </w:style>
-  <w:style w:type="numbering" w:default="1" w:styleId="Aucuneliste">
+  <w:style w:type="numbering" w:default="1" w:styleId="NoList">
     <w:name w:val="No List"/>
     <w:uiPriority w:val="99"/>
     <w:semiHidden/>
     <w:unhideWhenUsed/>
   </w:style>
-  <w:style w:type="paragraph" w:styleId="Paragraphedeliste">
+  <w:style w:type="paragraph" w:styleId="ListParagraph">
     <w:name w:val="List Paragraph"/>
     <w:basedOn w:val="Normal"/>
     <w:uiPriority w:val="34"/>

</xml_diff>